<commit_message>
Doupraveno podle připomínek z 23. 6. 2024
</commit_message>
<xml_diff>
--- a/Dostupnost základních potravin široké veřejnosti_průvodní listina.docx
+++ b/Dostupnost základních potravin široké veřejnosti_průvodní listina.docx
@@ -1915,9 +1915,19 @@
           <w:lang w:val="cs-CZ" w:eastAsia="cs-CZ"/>
           <w14:ligatures w14:val="none"/>
         </w:rPr>
-        <w:t xml:space="preserve">V roce 2009 bylo možné koupit si 1006 </w:t>
-      </w:r>
-      <w:r>
+        <w:t>V roce 2009 bylo možné koupit si 1006 litrů mléka polotučného pasterovaného.</w:t>
+      </w:r>
+    </w:p>
+    <w:p>
+      <w:pPr>
+        <w:pBdr>
+          <w:top w:val="single" w:sz="2" w:space="0" w:color="E5E7EB"/>
+          <w:left w:val="single" w:sz="2" w:space="0" w:color="E5E7EB"/>
+          <w:bottom w:val="single" w:sz="2" w:space="0" w:color="E5E7EB"/>
+          <w:right w:val="single" w:sz="2" w:space="0" w:color="E5E7EB"/>
+        </w:pBdr>
+        <w:spacing w:before="150" w:after="150" w:line="360" w:lineRule="atLeast"/>
+        <w:jc w:val="both"/>
         <w:rPr>
           <w:rFonts w:ascii="Times New Roman" w:eastAsia="Times New Roman" w:hAnsi="Times New Roman" w:cs="Times New Roman"/>
           <w:b/>
@@ -1931,19 +1941,8 @@
           <w:lang w:val="cs-CZ" w:eastAsia="cs-CZ"/>
           <w14:ligatures w14:val="none"/>
         </w:rPr>
-        <w:t>litrů mléka polotučného pasterovaného.</w:t>
-      </w:r>
-    </w:p>
-    <w:p>
-      <w:pPr>
-        <w:pBdr>
-          <w:top w:val="single" w:sz="2" w:space="0" w:color="E5E7EB"/>
-          <w:left w:val="single" w:sz="2" w:space="0" w:color="E5E7EB"/>
-          <w:bottom w:val="single" w:sz="2" w:space="0" w:color="E5E7EB"/>
-          <w:right w:val="single" w:sz="2" w:space="0" w:color="E5E7EB"/>
-        </w:pBdr>
-        <w:spacing w:before="150" w:after="150" w:line="360" w:lineRule="atLeast"/>
-        <w:jc w:val="both"/>
+      </w:pPr>
+      <w:r>
         <w:rPr>
           <w:rFonts w:ascii="Times New Roman" w:eastAsia="Times New Roman" w:hAnsi="Times New Roman" w:cs="Times New Roman"/>
           <w:b/>
@@ -1957,38 +1956,7 @@
           <w:lang w:val="cs-CZ" w:eastAsia="cs-CZ"/>
           <w14:ligatures w14:val="none"/>
         </w:rPr>
-      </w:pPr>
-      <w:r>
-        <w:rPr>
-          <w:rFonts w:ascii="Times New Roman" w:eastAsia="Times New Roman" w:hAnsi="Times New Roman" w:cs="Times New Roman"/>
-          <w:b/>
-          <w:bCs/>
-          <w:i/>
-          <w:iCs/>
-          <w:spacing w:val="3"/>
-          <w:kern w:val="0"/>
-          <w:sz w:val="27"/>
-          <w:szCs w:val="27"/>
-          <w:lang w:val="cs-CZ" w:eastAsia="cs-CZ"/>
-          <w14:ligatures w14:val="none"/>
-        </w:rPr>
-        <w:t xml:space="preserve">V roce 2018 bylo možné koupit si 1090 </w:t>
-      </w:r>
-      <w:r>
-        <w:rPr>
-          <w:rFonts w:ascii="Times New Roman" w:eastAsia="Times New Roman" w:hAnsi="Times New Roman" w:cs="Times New Roman"/>
-          <w:b/>
-          <w:bCs/>
-          <w:i/>
-          <w:iCs/>
-          <w:spacing w:val="3"/>
-          <w:kern w:val="0"/>
-          <w:sz w:val="27"/>
-          <w:szCs w:val="27"/>
-          <w:lang w:val="cs-CZ" w:eastAsia="cs-CZ"/>
-          <w14:ligatures w14:val="none"/>
-        </w:rPr>
-        <w:t>litrů mléka polotučného pasterovaného.</w:t>
+        <w:t>V roce 2018 bylo možné koupit si 1090 litrů mléka polotučného pasterovaného.</w:t>
       </w:r>
     </w:p>
     <w:p>
@@ -2264,9 +2232,10 @@
     </w:p>
     <w:p>
       <w:pPr>
+        <w:pStyle w:val="Odstavecseseznamem"/>
         <w:numPr>
           <w:ilvl w:val="0"/>
-          <w:numId w:val="5"/>
+          <w:numId w:val="4"/>
         </w:numPr>
         <w:pBdr>
           <w:top w:val="single" w:sz="2" w:space="0" w:color="E5E7EB"/>
@@ -2296,33 +2265,31 @@
           <w:lang w:val="cs-CZ" w:eastAsia="cs-CZ"/>
           <w14:ligatures w14:val="none"/>
         </w:rPr>
-        <w:t xml:space="preserve">Má výška HDP vliv na změny ve mzdách a cenách potravin? Neboli, pokud HDP vzroste výrazněji v jednom roce, projeví se to na cenách potravin či mzdách ve stejném nebo </w:t>
-      </w:r>
-      <w:proofErr w:type="spellStart"/>
-      <w:r>
-        <w:rPr>
-          <w:rFonts w:ascii="Times New Roman" w:eastAsia="Times New Roman" w:hAnsi="Times New Roman" w:cs="Times New Roman"/>
-          <w:spacing w:val="3"/>
-          <w:kern w:val="0"/>
-          <w:sz w:val="27"/>
-          <w:szCs w:val="27"/>
-          <w:lang w:val="cs-CZ" w:eastAsia="cs-CZ"/>
-          <w14:ligatures w14:val="none"/>
-        </w:rPr>
-        <w:t>násdujícím</w:t>
-      </w:r>
-      <w:proofErr w:type="spellEnd"/>
-      <w:r>
-        <w:rPr>
-          <w:rFonts w:ascii="Times New Roman" w:eastAsia="Times New Roman" w:hAnsi="Times New Roman" w:cs="Times New Roman"/>
-          <w:spacing w:val="3"/>
-          <w:kern w:val="0"/>
-          <w:sz w:val="27"/>
-          <w:szCs w:val="27"/>
-          <w:lang w:val="cs-CZ" w:eastAsia="cs-CZ"/>
-          <w14:ligatures w14:val="none"/>
-        </w:rPr>
-        <w:t xml:space="preserve"> roce výraznějším růstem?</w:t>
+        <w:t>Má výška HDP vliv na změny ve mzdách a cenách potravin? Neboli, pokud HDP vzroste výrazněji v jednom roce, projeví se to na cenách potravin či mzdách ve stejném nebo nás</w:t>
+      </w:r>
+      <w:r>
+        <w:rPr>
+          <w:rFonts w:ascii="Times New Roman" w:eastAsia="Times New Roman" w:hAnsi="Times New Roman" w:cs="Times New Roman"/>
+          <w:spacing w:val="3"/>
+          <w:kern w:val="0"/>
+          <w:sz w:val="27"/>
+          <w:szCs w:val="27"/>
+          <w:lang w:val="cs-CZ" w:eastAsia="cs-CZ"/>
+          <w14:ligatures w14:val="none"/>
+        </w:rPr>
+        <w:t>le</w:t>
+      </w:r>
+      <w:r>
+        <w:rPr>
+          <w:rFonts w:ascii="Times New Roman" w:eastAsia="Times New Roman" w:hAnsi="Times New Roman" w:cs="Times New Roman"/>
+          <w:spacing w:val="3"/>
+          <w:kern w:val="0"/>
+          <w:sz w:val="27"/>
+          <w:szCs w:val="27"/>
+          <w:lang w:val="cs-CZ" w:eastAsia="cs-CZ"/>
+          <w14:ligatures w14:val="none"/>
+        </w:rPr>
+        <w:t>dujícím roce výraznějším růstem?</w:t>
       </w:r>
     </w:p>
     <w:p>
@@ -2350,7 +2317,7 @@
           <w:sz w:val="27"/>
           <w:szCs w:val="27"/>
         </w:rPr>
-        <w:t xml:space="preserve">     </w:t>
+        <w:t xml:space="preserve">  </w:t>
       </w:r>
       <w:r>
         <w:rPr>
@@ -3558,6 +3525,17 @@
       <w:shd w:val="clear" w:color="auto" w:fill="E1DFDD"/>
     </w:rPr>
   </w:style>
+  <w:style w:type="paragraph" w:styleId="Odstavecseseznamem">
+    <w:name w:val="List Paragraph"/>
+    <w:basedOn w:val="Normln"/>
+    <w:uiPriority w:val="34"/>
+    <w:qFormat/>
+    <w:rsid w:val="00936519"/>
+    <w:pPr>
+      <w:ind w:left="720"/>
+      <w:contextualSpacing/>
+    </w:pPr>
+  </w:style>
 </w:styles>
 </file>
 

</xml_diff>